<commit_message>
saving changes in the fundamentals_of_algorithmization_and_programming folder 11.11.24
</commit_message>
<xml_diff>
--- a/computer_science_and_engineering_first_course_24.1/fundamentals_of_algorithmization_and_programming/pws/pw6/report.docx
+++ b/computer_science_and_engineering_first_course_24.1/fundamentals_of_algorithmization_and_programming/pws/pw6/report.docx
@@ -1039,16 +1039,7 @@
                 <w:rStyle w:val="a6"/>
                 <w:noProof/>
               </w:rPr>
-              <w:t>К</w:t>
-            </w:r>
-            <w:bookmarkStart w:id="0" w:name="_GoBack"/>
-            <w:bookmarkEnd w:id="0"/>
-            <w:r>
-              <w:rPr>
-                <w:rStyle w:val="a6"/>
-                <w:noProof/>
-              </w:rPr>
-              <w:t>ОНТРОЛЬНЫЙ ПРИМЕР</w:t>
+              <w:t>КОНТРОЛЬНЫЙ ПРИМЕР</w:t>
             </w:r>
             <w:r>
               <w:rPr>
@@ -1371,6 +1362,8 @@
       <w:r>
         <w:br w:type="page"/>
       </w:r>
+      <w:bookmarkStart w:id="0" w:name="_GoBack"/>
+      <w:bookmarkEnd w:id="0"/>
     </w:p>
     <w:p>
       <w:pPr>
@@ -2476,7 +2469,7 @@
             <v:path o:extrusionok="f" gradientshapeok="t" o:connecttype="rect"/>
             <o:lock v:ext="edit" aspectratio="t"/>
           </v:shapetype>
-          <v:shape id="_x0000_i1025" type="#_x0000_t75" style="width:241.5pt;height:661.5pt">
+          <v:shape id="_x0000_i1029" type="#_x0000_t75" style="width:294.8pt;height:680.6pt">
             <v:imagedata r:id="rId8" o:title="pw6DiagramP1"/>
           </v:shape>
         </w:pict>
@@ -2496,7 +2489,7 @@
         </w:rPr>
         <w:lastRenderedPageBreak/>
         <w:pict>
-          <v:shape id="_x0000_i1026" type="#_x0000_t75" style="width:346.5pt;height:631.5pt">
+          <v:shape id="_x0000_i1032" type="#_x0000_t75" style="width:373.6pt;height:680.6pt">
             <v:imagedata r:id="rId9" o:title="pw6DiagramP2"/>
           </v:shape>
         </w:pict>
@@ -2516,7 +2509,7 @@
         </w:rPr>
         <w:lastRenderedPageBreak/>
         <w:pict>
-          <v:shape id="_x0000_i1027" type="#_x0000_t75" style="width:376.5pt;height:661.5pt">
+          <v:shape id="_x0000_i1035" type="#_x0000_t75" style="width:355.9pt;height:680.6pt">
             <v:imagedata r:id="rId10" o:title="pw6DiagramP3"/>
           </v:shape>
         </w:pict>
@@ -2574,6 +2567,7 @@
           <w:lang w:val="en-US"/>
         </w:rPr>
       </w:pPr>
+      <w:proofErr w:type="spellStart"/>
       <w:r>
         <w:rPr>
           <w:rFonts w:ascii="Cascadia Code" w:hAnsi="Cascadia Code"/>
@@ -2581,7 +2575,17 @@
           <w:sz w:val="28"/>
           <w:lang w:val="en-US"/>
         </w:rPr>
-        <w:t xml:space="preserve">int </w:t>
+        <w:t>int</w:t>
+      </w:r>
+      <w:proofErr w:type="spellEnd"/>
+      <w:r>
+        <w:rPr>
+          <w:rFonts w:ascii="Cascadia Code" w:hAnsi="Cascadia Code"/>
+          <w:color w:val="0033B3"/>
+          <w:sz w:val="28"/>
+          <w:lang w:val="en-US"/>
+        </w:rPr>
+        <w:t xml:space="preserve"> </w:t>
       </w:r>
       <w:r>
         <w:rPr>
@@ -4680,7 +4684,7 @@
           <w:rPr>
             <w:noProof/>
           </w:rPr>
-          <w:t>10</w:t>
+          <w:t>2</w:t>
         </w:r>
         <w:r>
           <w:fldChar w:fldCharType="end"/>
@@ -5657,7 +5661,7 @@
 </file>
 
 <file path=customXml/itemProps1.xml><?xml version="1.0" encoding="utf-8"?>
-<ds:datastoreItem xmlns:ds="http://schemas.openxmlformats.org/officeDocument/2006/customXml" ds:itemID="{2A1E6BDB-3F2B-41D6-B357-DD8C574772F5}">
+<ds:datastoreItem xmlns:ds="http://schemas.openxmlformats.org/officeDocument/2006/customXml" ds:itemID="{40B2C531-4C34-4A12-8449-3010DF7D42EE}">
   <ds:schemaRefs>
     <ds:schemaRef ds:uri="http://schemas.openxmlformats.org/officeDocument/2006/bibliography"/>
   </ds:schemaRefs>

</xml_diff>